<commit_message>
Update Módulo de Criação de jogos 2D.docx
</commit_message>
<xml_diff>
--- a/Módulo de Criação de jogos 2D.docx
+++ b/Módulo de Criação de jogos 2D.docx
@@ -215,6 +215,18 @@
           <w:rtl w:val="0"/>
         </w:rPr>
         <w:t xml:space="preserve">Victor Emanuel</w:t>
+      </w:r>
+    </w:p>
+    <w:p>
+      <w:pPr>
+        <w:jc w:val="right"/>
+        <w:rPr/>
+      </w:pPr>
+      <w:r>
+        <w:rPr>
+          <w:rtl w:val="0"/>
+        </w:rPr>
+        <w:t xml:space="preserve">prof: taticalixto</w:t>
       </w:r>
     </w:p>
     <w:sectPr>

</xml_diff>